<commit_message>
Version archivos 10 junio 2020
Versión archivos 10 junio 2020
</commit_message>
<xml_diff>
--- a/2020/Directivos-colegio/Coordinacion/evidencias/20200612 Evidencias actividades desarrolladas.docx
+++ b/2020/Directivos-colegio/Coordinacion/evidencias/20200612 Evidencias actividades desarrolladas.docx
@@ -1278,13 +1278,7 @@
         <w:rPr>
           <w:rFonts w:ascii="Verdana" w:hAnsi="Verdana"/>
         </w:rPr>
-        <w:t>10</w:t>
-      </w:r>
-      <w:r>
-        <w:rPr>
-          <w:rFonts w:ascii="Verdana" w:hAnsi="Verdana"/>
-        </w:rPr>
-        <w:t>-3</w:t>
+        <w:t>10-3</w:t>
       </w:r>
     </w:p>
     <w:p>
@@ -1372,7 +1366,7 @@
           <w:color w:val="222222"/>
           <w:shd w:val="clear" w:color="auto" w:fill="FFFFFF"/>
         </w:rPr>
-        <w:t>ANA DANIELA CARDENAS CORTES</w:t>
+        <w:t>DANIELA SIERRA CARDENAS</w:t>
       </w:r>
       <w:r>
         <w:rPr>
@@ -1386,7 +1380,13 @@
         <w:rPr>
           <w:rFonts w:ascii="Verdana" w:hAnsi="Verdana"/>
         </w:rPr>
-        <w:t>CURSO 9-3</w:t>
+        <w:t>CURSO 9-</w:t>
+      </w:r>
+      <w:r>
+        <w:rPr>
+          <w:rFonts w:ascii="Verdana" w:hAnsi="Verdana"/>
+        </w:rPr>
+        <w:t>1</w:t>
       </w:r>
     </w:p>
     <w:p>
@@ -1407,10 +1407,10 @@
           <w:noProof/>
         </w:rPr>
         <w:drawing>
-          <wp:inline distT="0" distB="0" distL="0" distR="0" wp14:anchorId="17009CA2" wp14:editId="22F78148">
-            <wp:extent cx="3960000" cy="1705336"/>
-            <wp:effectExtent l="0" t="0" r="2540" b="9525"/>
-            <wp:docPr id="10" name="Imagen 10"/>
+          <wp:inline distT="0" distB="0" distL="0" distR="0" wp14:anchorId="6EDF28FC" wp14:editId="291E84B4">
+            <wp:extent cx="4332438" cy="1440000"/>
+            <wp:effectExtent l="0" t="0" r="0" b="8255"/>
+            <wp:docPr id="3" name="Imagen 3"/>
             <wp:cNvGraphicFramePr>
               <a:graphicFrameLocks xmlns:a="http://schemas.openxmlformats.org/drawingml/2006/main" noChangeAspect="1"/>
             </wp:cNvGraphicFramePr>
@@ -1422,22 +1422,7 @@
                     <pic:cNvPicPr/>
                   </pic:nvPicPr>
                   <pic:blipFill>
-                    <a:blip r:embed="rId11">
-                      <a:extLst>
-                        <a:ext uri="{BEBA8EAE-BF5A-486C-A8C5-ECC9F3942E4B}">
-                          <a14:imgProps xmlns:a14="http://schemas.microsoft.com/office/drawing/2010/main">
-                            <a14:imgLayer r:embed="rId12">
-                              <a14:imgEffect>
-                                <a14:sharpenSoften amount="25000"/>
-                              </a14:imgEffect>
-                            </a14:imgLayer>
-                          </a14:imgProps>
-                        </a:ext>
-                        <a:ext uri="{28A0092B-C50C-407E-A947-70E740481C1C}">
-                          <a14:useLocalDpi xmlns:a14="http://schemas.microsoft.com/office/drawing/2010/main" val="0"/>
-                        </a:ext>
-                      </a:extLst>
-                    </a:blip>
+                    <a:blip r:embed="rId11"/>
                     <a:stretch>
                       <a:fillRect/>
                     </a:stretch>
@@ -1445,7 +1430,7 @@
                   <pic:spPr>
                     <a:xfrm>
                       <a:off x="0" y="0"/>
-                      <a:ext cx="3960000" cy="1705336"/>
+                      <a:ext cx="4332438" cy="1440000"/>
                     </a:xfrm>
                     <a:prstGeom prst="rect">
                       <a:avLst/>
@@ -1487,10 +1472,10 @@
           <w:noProof/>
         </w:rPr>
         <w:drawing>
-          <wp:inline distT="0" distB="0" distL="0" distR="0" wp14:anchorId="5CA6868A" wp14:editId="52888F0A">
-            <wp:extent cx="3960000" cy="1374154"/>
-            <wp:effectExtent l="0" t="0" r="2540" b="0"/>
-            <wp:docPr id="5" name="Imagen 5"/>
+          <wp:inline distT="0" distB="0" distL="0" distR="0" wp14:anchorId="59D1A31D" wp14:editId="0A6BD7F6">
+            <wp:extent cx="4331970" cy="2400662"/>
+            <wp:effectExtent l="0" t="0" r="0" b="0"/>
+            <wp:docPr id="6" name="Imagen 6"/>
             <wp:cNvGraphicFramePr>
               <a:graphicFrameLocks xmlns:a="http://schemas.openxmlformats.org/drawingml/2006/main" noChangeAspect="1"/>
             </wp:cNvGraphicFramePr>
@@ -1502,13 +1487,7 @@
                     <pic:cNvPicPr/>
                   </pic:nvPicPr>
                   <pic:blipFill>
-                    <a:blip r:embed="rId13">
-                      <a:extLst>
-                        <a:ext uri="{28A0092B-C50C-407E-A947-70E740481C1C}">
-                          <a14:useLocalDpi xmlns:a14="http://schemas.microsoft.com/office/drawing/2010/main" val="0"/>
-                        </a:ext>
-                      </a:extLst>
-                    </a:blip>
+                    <a:blip r:embed="rId12"/>
                     <a:stretch>
                       <a:fillRect/>
                     </a:stretch>
@@ -1516,7 +1495,7 @@
                   <pic:spPr>
                     <a:xfrm>
                       <a:off x="0" y="0"/>
-                      <a:ext cx="3960000" cy="1374154"/>
+                      <a:ext cx="4372516" cy="2423131"/>
                     </a:xfrm>
                     <a:prstGeom prst="rect">
                       <a:avLst/>
@@ -1573,10 +1552,70 @@
           <w:noProof/>
         </w:rPr>
         <w:drawing>
-          <wp:inline distT="0" distB="0" distL="0" distR="0" wp14:anchorId="53EEC835" wp14:editId="4F1D7DE9">
-            <wp:extent cx="3960000" cy="1792709"/>
-            <wp:effectExtent l="0" t="0" r="2540" b="0"/>
-            <wp:docPr id="28" name="Imagen 28"/>
+          <wp:inline distT="0" distB="0" distL="0" distR="0" wp14:anchorId="259DED74" wp14:editId="7EDB5BF5">
+            <wp:extent cx="4185438" cy="1676400"/>
+            <wp:effectExtent l="0" t="0" r="5715" b="0"/>
+            <wp:docPr id="8" name="Imagen 8"/>
+            <wp:cNvGraphicFramePr>
+              <a:graphicFrameLocks xmlns:a="http://schemas.openxmlformats.org/drawingml/2006/main" noChangeAspect="1"/>
+            </wp:cNvGraphicFramePr>
+            <a:graphic xmlns:a="http://schemas.openxmlformats.org/drawingml/2006/main">
+              <a:graphicData uri="http://schemas.openxmlformats.org/drawingml/2006/picture">
+                <pic:pic xmlns:pic="http://schemas.openxmlformats.org/drawingml/2006/picture">
+                  <pic:nvPicPr>
+                    <pic:cNvPr id="1" name=""/>
+                    <pic:cNvPicPr/>
+                  </pic:nvPicPr>
+                  <pic:blipFill>
+                    <a:blip r:embed="rId13"/>
+                    <a:stretch>
+                      <a:fillRect/>
+                    </a:stretch>
+                  </pic:blipFill>
+                  <pic:spPr>
+                    <a:xfrm>
+                      <a:off x="0" y="0"/>
+                      <a:ext cx="4205371" cy="1684384"/>
+                    </a:xfrm>
+                    <a:prstGeom prst="rect">
+                      <a:avLst/>
+                    </a:prstGeom>
+                  </pic:spPr>
+                </pic:pic>
+              </a:graphicData>
+            </a:graphic>
+          </wp:inline>
+        </w:drawing>
+      </w:r>
+    </w:p>
+    <w:p>
+      <w:pPr>
+        <w:spacing w:after="0" w:line="240" w:lineRule="auto"/>
+        <w:ind w:left="708"/>
+        <w:rPr>
+          <w:rFonts w:ascii="Verdana" w:hAnsi="Verdana"/>
+        </w:rPr>
+      </w:pPr>
+    </w:p>
+    <w:p>
+      <w:pPr>
+        <w:spacing w:after="0" w:line="240" w:lineRule="auto"/>
+        <w:ind w:left="708"/>
+        <w:rPr>
+          <w:rFonts w:ascii="Verdana" w:hAnsi="Verdana"/>
+        </w:rPr>
+      </w:pPr>
+      <w:r>
+        <w:rPr>
+          <w:rFonts w:ascii="Verdana" w:hAnsi="Verdana"/>
+          <w:noProof/>
+        </w:rPr>
+        <w:lastRenderedPageBreak/>
+        <w:drawing>
+          <wp:inline distT="0" distB="0" distL="0" distR="0" wp14:anchorId="73100C62" wp14:editId="22EB2C8D">
+            <wp:extent cx="4448175" cy="1739541"/>
+            <wp:effectExtent l="0" t="0" r="0" b="0"/>
+            <wp:docPr id="7" name="Imagen 7"/>
             <wp:cNvGraphicFramePr>
               <a:graphicFrameLocks xmlns:a="http://schemas.openxmlformats.org/drawingml/2006/main" noChangeAspect="1"/>
             </wp:cNvGraphicFramePr>
@@ -1599,9 +1638,6 @@
                             </a14:imgLayer>
                           </a14:imgProps>
                         </a:ext>
-                        <a:ext uri="{28A0092B-C50C-407E-A947-70E740481C1C}">
-                          <a14:useLocalDpi xmlns:a14="http://schemas.microsoft.com/office/drawing/2010/main" val="0"/>
-                        </a:ext>
                       </a:extLst>
                     </a:blip>
                     <a:stretch>
@@ -1611,7 +1647,7 @@
                   <pic:spPr>
                     <a:xfrm>
                       <a:off x="0" y="0"/>
-                      <a:ext cx="3960000" cy="1792709"/>
+                      <a:ext cx="4497110" cy="1758678"/>
                     </a:xfrm>
                     <a:prstGeom prst="rect">
                       <a:avLst/>
@@ -1635,22 +1671,130 @@
     </w:p>
     <w:p>
       <w:pPr>
+        <w:pStyle w:val="Prrafodelista"/>
+        <w:numPr>
+          <w:ilvl w:val="0"/>
+          <w:numId w:val="2"/>
+        </w:numPr>
         <w:spacing w:after="0" w:line="240" w:lineRule="auto"/>
-        <w:ind w:left="708"/>
-        <w:rPr>
-          <w:rFonts w:ascii="Verdana" w:hAnsi="Verdana"/>
-        </w:rPr>
-      </w:pPr>
-      <w:r>
-        <w:rPr>
-          <w:rFonts w:ascii="Verdana" w:hAnsi="Verdana"/>
-          <w:noProof/>
+        <w:rPr>
+          <w:rFonts w:ascii="Verdana" w:hAnsi="Verdana"/>
+        </w:rPr>
+      </w:pPr>
+      <w:r>
+        <w:rPr>
+          <w:rFonts w:ascii="Verdana" w:hAnsi="Verdana"/>
+        </w:rPr>
+        <w:t xml:space="preserve">Comunicación con Estudiante </w:t>
+      </w:r>
+      <w:r>
+        <w:rPr>
+          <w:rFonts w:ascii="Verdana" w:hAnsi="Verdana"/>
+        </w:rPr>
+        <w:t>ANA SOFIA ZAPATA ORDUZ</w:t>
+      </w:r>
+      <w:r>
+        <w:rPr>
+          <w:rFonts w:ascii="Verdana" w:hAnsi="Verdana"/>
+        </w:rPr>
+        <w:t xml:space="preserve"> CURSO </w:t>
+      </w:r>
+      <w:r>
+        <w:rPr>
+          <w:rFonts w:ascii="Verdana" w:hAnsi="Verdana"/>
+        </w:rPr>
+        <w:t>9-1</w:t>
+      </w:r>
+    </w:p>
+    <w:p>
+      <w:pPr>
+        <w:pStyle w:val="Prrafodelista"/>
+        <w:spacing w:after="0" w:line="240" w:lineRule="auto"/>
+        <w:rPr>
+          <w:rFonts w:ascii="Verdana" w:hAnsi="Verdana"/>
+        </w:rPr>
+      </w:pPr>
+    </w:p>
+    <w:p>
+      <w:pPr>
+        <w:pStyle w:val="Prrafodelista"/>
+        <w:spacing w:after="0" w:line="240" w:lineRule="auto"/>
+        <w:rPr>
+          <w:rFonts w:ascii="Verdana" w:hAnsi="Verdana"/>
+        </w:rPr>
+      </w:pPr>
+      <w:r>
+        <w:rPr>
+          <w:rFonts w:ascii="Verdana" w:hAnsi="Verdana"/>
         </w:rPr>
         <w:drawing>
-          <wp:inline distT="0" distB="0" distL="0" distR="0" wp14:anchorId="707B8A89" wp14:editId="1F2E5271">
-            <wp:extent cx="3960000" cy="2144440"/>
-            <wp:effectExtent l="0" t="0" r="2540" b="8255"/>
-            <wp:docPr id="27" name="Imagen 27"/>
+          <wp:inline distT="0" distB="0" distL="0" distR="0" wp14:anchorId="6AC9D544" wp14:editId="7305DCBB">
+            <wp:extent cx="4320000" cy="1485267"/>
+            <wp:effectExtent l="0" t="0" r="4445" b="635"/>
+            <wp:docPr id="5" name="Imagen 5"/>
+            <wp:cNvGraphicFramePr>
+              <a:graphicFrameLocks xmlns:a="http://schemas.openxmlformats.org/drawingml/2006/main" noChangeAspect="1"/>
+            </wp:cNvGraphicFramePr>
+            <a:graphic xmlns:a="http://schemas.openxmlformats.org/drawingml/2006/main">
+              <a:graphicData uri="http://schemas.openxmlformats.org/drawingml/2006/picture">
+                <pic:pic xmlns:pic="http://schemas.openxmlformats.org/drawingml/2006/picture">
+                  <pic:nvPicPr>
+                    <pic:cNvPr id="1" name=""/>
+                    <pic:cNvPicPr/>
+                  </pic:nvPicPr>
+                  <pic:blipFill rotWithShape="1">
+                    <a:blip r:embed="rId16"/>
+                    <a:srcRect r="3202"/>
+                    <a:stretch/>
+                  </pic:blipFill>
+                  <pic:spPr bwMode="auto">
+                    <a:xfrm>
+                      <a:off x="0" y="0"/>
+                      <a:ext cx="4320000" cy="1485267"/>
+                    </a:xfrm>
+                    <a:prstGeom prst="rect">
+                      <a:avLst/>
+                    </a:prstGeom>
+                    <a:ln>
+                      <a:noFill/>
+                    </a:ln>
+                    <a:extLst>
+                      <a:ext uri="{53640926-AAD7-44D8-BBD7-CCE9431645EC}">
+                        <a14:shadowObscured xmlns:a14="http://schemas.microsoft.com/office/drawing/2010/main"/>
+                      </a:ext>
+                    </a:extLst>
+                  </pic:spPr>
+                </pic:pic>
+              </a:graphicData>
+            </a:graphic>
+          </wp:inline>
+        </w:drawing>
+      </w:r>
+    </w:p>
+    <w:p>
+      <w:pPr>
+        <w:pStyle w:val="Prrafodelista"/>
+        <w:rPr>
+          <w:rFonts w:ascii="Verdana" w:hAnsi="Verdana"/>
+        </w:rPr>
+      </w:pPr>
+    </w:p>
+    <w:p>
+      <w:pPr>
+        <w:pStyle w:val="Prrafodelista"/>
+        <w:rPr>
+          <w:rFonts w:ascii="Verdana" w:hAnsi="Verdana"/>
+        </w:rPr>
+      </w:pPr>
+      <w:r>
+        <w:rPr>
+          <w:rFonts w:ascii="Verdana" w:hAnsi="Verdana"/>
+        </w:rPr>
+        <w:drawing>
+          <wp:inline distT="0" distB="0" distL="0" distR="0" wp14:anchorId="1B65192A" wp14:editId="6D1F61FA">
+            <wp:extent cx="4320000" cy="1701342"/>
+            <wp:effectExtent l="0" t="0" r="4445" b="0"/>
+            <wp:docPr id="9" name="Imagen 9"/>
             <wp:cNvGraphicFramePr>
               <a:graphicFrameLocks xmlns:a="http://schemas.openxmlformats.org/drawingml/2006/main" noChangeAspect="1"/>
             </wp:cNvGraphicFramePr>
@@ -1662,22 +1806,7 @@
                     <pic:cNvPicPr/>
                   </pic:nvPicPr>
                   <pic:blipFill>
-                    <a:blip r:embed="rId16">
-                      <a:extLst>
-                        <a:ext uri="{BEBA8EAE-BF5A-486C-A8C5-ECC9F3942E4B}">
-                          <a14:imgProps xmlns:a14="http://schemas.microsoft.com/office/drawing/2010/main">
-                            <a14:imgLayer r:embed="rId17">
-                              <a14:imgEffect>
-                                <a14:sharpenSoften amount="25000"/>
-                              </a14:imgEffect>
-                            </a14:imgLayer>
-                          </a14:imgProps>
-                        </a:ext>
-                        <a:ext uri="{28A0092B-C50C-407E-A947-70E740481C1C}">
-                          <a14:useLocalDpi xmlns:a14="http://schemas.microsoft.com/office/drawing/2010/main" val="0"/>
-                        </a:ext>
-                      </a:extLst>
-                    </a:blip>
+                    <a:blip r:embed="rId17"/>
                     <a:stretch>
                       <a:fillRect/>
                     </a:stretch>
@@ -1685,7 +1814,7 @@
                   <pic:spPr>
                     <a:xfrm>
                       <a:off x="0" y="0"/>
-                      <a:ext cx="3960000" cy="2144440"/>
+                      <a:ext cx="4320000" cy="1701342"/>
                     </a:xfrm>
                     <a:prstGeom prst="rect">
                       <a:avLst/>
@@ -1700,6 +1829,36 @@
     </w:p>
     <w:p>
       <w:pPr>
+        <w:pStyle w:val="Prrafodelista"/>
+        <w:rPr>
+          <w:rFonts w:ascii="Verdana" w:hAnsi="Verdana"/>
+        </w:rPr>
+      </w:pPr>
+    </w:p>
+    <w:p>
+      <w:pPr>
+        <w:pStyle w:val="Prrafodelista"/>
+        <w:numPr>
+          <w:ilvl w:val="0"/>
+          <w:numId w:val="2"/>
+        </w:numPr>
+        <w:spacing w:after="0" w:line="240" w:lineRule="auto"/>
+        <w:rPr>
+          <w:rFonts w:ascii="Verdana" w:hAnsi="Verdana"/>
+        </w:rPr>
+      </w:pPr>
+    </w:p>
+    <w:p>
+      <w:pPr>
+        <w:pStyle w:val="Prrafodelista"/>
+        <w:rPr>
+          <w:rFonts w:ascii="Verdana" w:hAnsi="Verdana"/>
+        </w:rPr>
+      </w:pPr>
+    </w:p>
+    <w:p>
+      <w:pPr>
+        <w:spacing w:after="0" w:line="240" w:lineRule="auto"/>
         <w:rPr>
           <w:rFonts w:ascii="Verdana" w:hAnsi="Verdana"/>
         </w:rPr>
@@ -3162,6 +3321,36 @@
       <w:lang w:eastAsia="es-CO"/>
     </w:rPr>
   </w:style>
+  <w:style w:type="paragraph" w:styleId="Textodeglobo">
+    <w:name w:val="Balloon Text"/>
+    <w:basedOn w:val="Normal"/>
+    <w:link w:val="TextodegloboCar"/>
+    <w:uiPriority w:val="99"/>
+    <w:semiHidden/>
+    <w:unhideWhenUsed/>
+    <w:rsid w:val="00CD66EE"/>
+    <w:pPr>
+      <w:spacing w:after="0" w:line="240" w:lineRule="auto"/>
+    </w:pPr>
+    <w:rPr>
+      <w:rFonts w:ascii="Segoe UI" w:hAnsi="Segoe UI" w:cs="Segoe UI"/>
+      <w:sz w:val="18"/>
+      <w:szCs w:val="18"/>
+    </w:rPr>
+  </w:style>
+  <w:style w:type="character" w:customStyle="1" w:styleId="TextodegloboCar">
+    <w:name w:val="Texto de globo Car"/>
+    <w:basedOn w:val="Fuentedeprrafopredeter"/>
+    <w:link w:val="Textodeglobo"/>
+    <w:uiPriority w:val="99"/>
+    <w:semiHidden/>
+    <w:rsid w:val="00CD66EE"/>
+    <w:rPr>
+      <w:rFonts w:ascii="Segoe UI" w:hAnsi="Segoe UI" w:cs="Segoe UI"/>
+      <w:sz w:val="18"/>
+      <w:szCs w:val="18"/>
+    </w:rPr>
+  </w:style>
 </w:styles>
 </file>
 
@@ -3289,6 +3478,13 @@
     <w:pitch w:val="variable"/>
     <w:sig w:usb0="A00006FF" w:usb1="4000205B" w:usb2="00000010" w:usb3="00000000" w:csb0="0000019F" w:csb1="00000000"/>
   </w:font>
+  <w:font w:name="Segoe UI">
+    <w:panose1 w:val="020B0502040204020203"/>
+    <w:charset w:val="00"/>
+    <w:family w:val="swiss"/>
+    <w:pitch w:val="variable"/>
+    <w:sig w:usb0="E4002EFF" w:usb1="C000E47F" w:usb2="00000009" w:usb3="00000000" w:csb0="000001FF" w:csb1="00000000"/>
+  </w:font>
   <w:font w:name="Batang">
     <w:altName w:val="바탕"/>
     <w:panose1 w:val="02030600000101010101"/>
@@ -3324,6 +3520,7 @@
   </w:compat>
   <w:rsids>
     <w:rsidRoot w:val="00662C03"/>
+    <w:rsid w:val="001272E4"/>
     <w:rsid w:val="00164DFB"/>
     <w:rsid w:val="00370286"/>
     <w:rsid w:val="00567AF8"/>
@@ -3334,6 +3531,7 @@
     <w:rsid w:val="00837828"/>
     <w:rsid w:val="00CD5B08"/>
     <w:rsid w:val="00D74E81"/>
+    <w:rsid w:val="00FA0689"/>
   </w:rsids>
   <m:mathPr>
     <m:mathFont m:val="Cambria Math"/>
@@ -4139,7 +4337,7 @@
 </file>
 
 <file path=customXml/itemProps2.xml><?xml version="1.0" encoding="utf-8"?>
-<ds:datastoreItem xmlns:ds="http://schemas.openxmlformats.org/officeDocument/2006/customXml" ds:itemID="{97761198-8000-4F5E-9078-725A43BA41D7}">
+<ds:datastoreItem xmlns:ds="http://schemas.openxmlformats.org/officeDocument/2006/customXml" ds:itemID="{E9CD3700-B87E-4A3D-A705-DDB53AF00047}">
   <ds:schemaRefs>
     <ds:schemaRef ds:uri="http://schemas.openxmlformats.org/officeDocument/2006/bibliography"/>
   </ds:schemaRefs>

</xml_diff>